<commit_message>
test commit message 2
</commit_message>
<xml_diff>
--- a/Aws/S3.docx
+++ b/Aws/S3.docx
@@ -563,77 +563,106 @@
     </w:p>
     <w:p>
       <w:pPr>
-        <w:shd w:val="clear" w:color="auto" w:fill="FFFFFF"/>
-        <w:spacing w:after="240" w:line="360" w:lineRule="atLeast"/>
-        <w:ind w:left="360"/>
-        <w:rPr>
-          <w:rFonts w:ascii="Helvetica" w:eastAsia="Times New Roman" w:hAnsi="Helvetica" w:cs="Helvetica"/>
-          <w:color w:val="16191F"/>
-          <w:kern w:val="0"/>
-          <w:sz w:val="24"/>
-          <w:szCs w:val="24"/>
-          <w:lang w:eastAsia="en-IN"/>
-          <w14:ligatures w14:val="none"/>
-        </w:rPr>
-      </w:pPr>
-    </w:p>
-    <w:p>
-      <w:pPr>
-        <w:shd w:val="clear" w:color="auto" w:fill="FFFFFF"/>
-        <w:spacing w:after="240" w:line="360" w:lineRule="atLeast"/>
-        <w:ind w:left="360"/>
-        <w:rPr>
-          <w:rFonts w:ascii="Helvetica" w:eastAsia="Times New Roman" w:hAnsi="Helvetica" w:cs="Helvetica"/>
-          <w:color w:val="16191F"/>
-          <w:kern w:val="0"/>
-          <w:sz w:val="24"/>
-          <w:szCs w:val="24"/>
-          <w:lang w:eastAsia="en-IN"/>
-          <w14:ligatures w14:val="none"/>
-        </w:rPr>
-      </w:pPr>
-    </w:p>
-    <w:p>
-      <w:pPr>
-        <w:shd w:val="clear" w:color="auto" w:fill="FFFFFF"/>
-        <w:spacing w:after="240" w:line="360" w:lineRule="atLeast"/>
-        <w:rPr>
-          <w:rFonts w:ascii="Helvetica" w:eastAsia="Times New Roman" w:hAnsi="Helvetica" w:cs="Helvetica"/>
-          <w:color w:val="16191F"/>
-          <w:kern w:val="0"/>
-          <w:sz w:val="24"/>
-          <w:szCs w:val="24"/>
-          <w:lang w:eastAsia="en-IN"/>
-          <w14:ligatures w14:val="none"/>
-        </w:rPr>
-      </w:pPr>
-    </w:p>
-    <w:p>
-      <w:pPr>
-        <w:shd w:val="clear" w:color="auto" w:fill="FFFFFF"/>
-        <w:spacing w:after="240" w:line="360" w:lineRule="atLeast"/>
-        <w:ind w:left="360"/>
-        <w:rPr>
-          <w:rFonts w:ascii="Helvetica" w:eastAsia="Times New Roman" w:hAnsi="Helvetica" w:cs="Helvetica"/>
-          <w:color w:val="16191F"/>
-          <w:kern w:val="0"/>
-          <w:sz w:val="24"/>
-          <w:szCs w:val="24"/>
-          <w:lang w:eastAsia="en-IN"/>
-          <w14:ligatures w14:val="none"/>
-        </w:rPr>
-      </w:pPr>
-      <w:r>
-        <w:rPr>
-          <w:rFonts w:ascii="Helvetica" w:eastAsia="Times New Roman" w:hAnsi="Helvetica" w:cs="Helvetica"/>
-          <w:color w:val="16191F"/>
-          <w:kern w:val="0"/>
-          <w:sz w:val="24"/>
-          <w:szCs w:val="24"/>
-          <w:lang w:eastAsia="en-IN"/>
-          <w14:ligatures w14:val="none"/>
-        </w:rPr>
-        <w:lastRenderedPageBreak/>
+        <w:pStyle w:val="ListParagraph"/>
+        <w:numPr>
+          <w:ilvl w:val="0"/>
+          <w:numId w:val="2"/>
+        </w:numPr>
+        <w:rPr>
+          <w:rFonts w:ascii="Helvetica" w:eastAsia="Times New Roman" w:hAnsi="Helvetica" w:cs="Helvetica"/>
+          <w:color w:val="16191F"/>
+          <w:kern w:val="0"/>
+          <w:sz w:val="24"/>
+          <w:szCs w:val="24"/>
+          <w:lang w:eastAsia="en-IN"/>
+          <w14:ligatures w14:val="none"/>
+        </w:rPr>
+      </w:pPr>
+      <w:r>
+        <w:rPr>
+          <w:rFonts w:ascii="Helvetica" w:eastAsia="Times New Roman" w:hAnsi="Helvetica" w:cs="Helvetica"/>
+          <w:color w:val="16191F"/>
+          <w:kern w:val="0"/>
+          <w:sz w:val="24"/>
+          <w:szCs w:val="24"/>
+          <w:lang w:eastAsia="en-IN"/>
+          <w14:ligatures w14:val="none"/>
+        </w:rPr>
+        <w:t>S3 simple,</w:t>
+      </w:r>
+    </w:p>
+    <w:p>
+      <w:pPr>
+        <w:shd w:val="clear" w:color="auto" w:fill="FFFFFF"/>
+        <w:spacing w:after="240" w:line="360" w:lineRule="atLeast"/>
+        <w:ind w:left="360"/>
+        <w:rPr>
+          <w:rFonts w:ascii="Helvetica" w:eastAsia="Times New Roman" w:hAnsi="Helvetica" w:cs="Helvetica"/>
+          <w:color w:val="16191F"/>
+          <w:kern w:val="0"/>
+          <w:sz w:val="24"/>
+          <w:szCs w:val="24"/>
+          <w:lang w:eastAsia="en-IN"/>
+          <w14:ligatures w14:val="none"/>
+        </w:rPr>
+      </w:pPr>
+    </w:p>
+    <w:p>
+      <w:pPr>
+        <w:shd w:val="clear" w:color="auto" w:fill="FFFFFF"/>
+        <w:spacing w:after="240" w:line="360" w:lineRule="atLeast"/>
+        <w:ind w:left="360"/>
+        <w:rPr>
+          <w:rFonts w:ascii="Helvetica" w:eastAsia="Times New Roman" w:hAnsi="Helvetica" w:cs="Helvetica"/>
+          <w:color w:val="16191F"/>
+          <w:kern w:val="0"/>
+          <w:sz w:val="24"/>
+          <w:szCs w:val="24"/>
+          <w:lang w:eastAsia="en-IN"/>
+          <w14:ligatures w14:val="none"/>
+        </w:rPr>
+      </w:pPr>
+    </w:p>
+    <w:p>
+      <w:pPr>
+        <w:shd w:val="clear" w:color="auto" w:fill="FFFFFF"/>
+        <w:spacing w:after="240" w:line="360" w:lineRule="atLeast"/>
+        <w:rPr>
+          <w:rFonts w:ascii="Helvetica" w:eastAsia="Times New Roman" w:hAnsi="Helvetica" w:cs="Helvetica"/>
+          <w:color w:val="16191F"/>
+          <w:kern w:val="0"/>
+          <w:sz w:val="24"/>
+          <w:szCs w:val="24"/>
+          <w:lang w:eastAsia="en-IN"/>
+          <w14:ligatures w14:val="none"/>
+        </w:rPr>
+      </w:pPr>
+    </w:p>
+    <w:p>
+      <w:pPr>
+        <w:shd w:val="clear" w:color="auto" w:fill="FFFFFF"/>
+        <w:spacing w:after="240" w:line="360" w:lineRule="atLeast"/>
+        <w:ind w:left="360"/>
+        <w:rPr>
+          <w:rFonts w:ascii="Helvetica" w:eastAsia="Times New Roman" w:hAnsi="Helvetica" w:cs="Helvetica"/>
+          <w:color w:val="16191F"/>
+          <w:kern w:val="0"/>
+          <w:sz w:val="24"/>
+          <w:szCs w:val="24"/>
+          <w:lang w:eastAsia="en-IN"/>
+          <w14:ligatures w14:val="none"/>
+        </w:rPr>
+      </w:pPr>
+      <w:r>
+        <w:rPr>
+          <w:rFonts w:ascii="Helvetica" w:eastAsia="Times New Roman" w:hAnsi="Helvetica" w:cs="Helvetica"/>
+          <w:color w:val="16191F"/>
+          <w:kern w:val="0"/>
+          <w:sz w:val="24"/>
+          <w:szCs w:val="24"/>
+          <w:lang w:eastAsia="en-IN"/>
+          <w14:ligatures w14:val="none"/>
+        </w:rPr>
         <w:t>How to Create a bucket in the AWS console ?</w:t>
       </w:r>
     </w:p>
@@ -958,7 +987,6 @@
           <w:lang w:eastAsia="en-IN"/>
           <w14:ligatures w14:val="none"/>
         </w:rPr>
-        <w:lastRenderedPageBreak/>
         <w:t xml:space="preserve">Step-3 Give a Unique name for the Bucket and check region as well </w:t>
       </w:r>
     </w:p>
@@ -1292,7 +1320,6 @@
           <w:lang w:eastAsia="en-IN"/>
           <w14:ligatures w14:val="none"/>
         </w:rPr>
-        <w:lastRenderedPageBreak/>
         <w:t>Step-5 Block all the public access (remove that check box)</w:t>
       </w:r>
     </w:p>

</xml_diff>